<commit_message>
Revert "chapter 3 outline"
This reverts commit 35345a6b06f5b7dac2a395dc0da343480b9d6b26.
</commit_message>
<xml_diff>
--- a/Cho_Prospectus Document_4.8.docx
+++ b/Cho_Prospectus Document_4.8.docx
@@ -339,7 +339,21 @@
           <w:rFonts w:eastAsia="바탕" w:cs="Times New Roman"/>
           <w:lang w:eastAsia="ko-KR"/>
         </w:rPr>
-        <w:t>emotion expressions through facial expressions only, with face and the context combined, and emotion expression with emoticon on-line</w:t>
+        <w:t xml:space="preserve">emotion expressions through facial expressions only, with face and the context combined, and emotion expression </w:t>
+      </w:r>
+      <w:r>
+        <w:rPr>
+          <w:rFonts w:eastAsia="바탕" w:cs="Times New Roman"/>
+          <w:lang w:eastAsia="ko-KR"/>
+        </w:rPr>
+        <w:t>with emoticon</w:t>
+      </w:r>
+      <w:r>
+        <w:rPr>
+          <w:rFonts w:eastAsia="바탕" w:cs="Times New Roman"/>
+          <w:lang w:eastAsia="ko-KR"/>
+        </w:rPr>
+        <w:t xml:space="preserve"> on-line</w:t>
       </w:r>
       <w:r>
         <w:rPr/>
@@ -658,18 +672,22 @@
         <w:t>This three-paper dissertation investigates the mechanisms of cultural difference on emotion perception and emotion expression. Using a large cross-culturally representative sample of young adults, Chapter One first shows that Ja</w:t>
       </w:r>
       <w:r>
-        <w:rPr/>
+        <w:rPr>
+          <w:rFonts w:ascii="Times New Roman" w:hAnsi="Times New Roman"/>
+        </w:rPr>
         <w:t xml:space="preserve">panese </w:t>
       </w:r>
       <w:r>
         <w:rPr>
-          <w:rFonts w:eastAsia="바탕" w:cs="바탕"/>
+          <w:rFonts w:eastAsia="바탕" w:cs="바탕" w:ascii="Times New Roman" w:hAnsi="Times New Roman"/>
           <w:lang w:eastAsia="ko-KR"/>
         </w:rPr>
         <w:t xml:space="preserve">perceive more mixed </w:t>
       </w:r>
       <w:r>
-        <w:rPr/>
+        <w:rPr>
+          <w:rFonts w:ascii="Times New Roman" w:hAnsi="Times New Roman"/>
+        </w:rPr>
         <w:t>emot</w:t>
       </w:r>
       <w:r>
@@ -677,23 +695,27 @@
         <w:t>ions that are than European Americans. Subsequent studies replicate this tendency and show possible explanations for such cultural differences by investigating the appraisals generated by participants. Chapter Two investigates the relative weight of the context compare to facial expression. Specificall</w:t>
       </w:r>
       <w:r>
-        <w:rPr/>
+        <w:rPr>
+          <w:rFonts w:ascii="Times New Roman" w:hAnsi="Times New Roman"/>
+        </w:rPr>
         <w:t>y, it</w:t>
       </w:r>
       <w:r>
         <w:rPr>
-          <w:rFonts w:eastAsia="바탕" w:cs="바탕"/>
+          <w:rFonts w:eastAsia="바탕" w:cs="바탕" w:ascii="Times New Roman" w:hAnsi="Times New Roman"/>
           <w:lang w:eastAsia="ko-KR"/>
         </w:rPr>
         <w:t xml:space="preserve"> investigates whether people follow facial expression or the context when two information are contradictory</w:t>
       </w:r>
       <w:r>
-        <w:rPr/>
+        <w:rPr>
+          <w:rFonts w:ascii="Times New Roman" w:hAnsi="Times New Roman"/>
+        </w:rPr>
         <w:t xml:space="preserve">: on the one hand, </w:t>
       </w:r>
       <w:r>
         <w:rPr>
-          <w:rFonts w:cs="Times New Roman"/>
+          <w:rFonts w:cs="Times New Roman" w:ascii="Times New Roman" w:hAnsi="Times New Roman"/>
         </w:rPr>
         <w:t>much research suggests that facial expression is more important than the con</w:t>
       </w:r>
@@ -708,7 +730,77 @@
           <w:rFonts w:cs="Times New Roman"/>
           <w:lang w:eastAsia="ko-KR"/>
         </w:rPr>
-        <w:t xml:space="preserve"> Emotions are conveyed via multiple channels of communication, and investigations of emotion expression and recognition outside of facial channel would bring more ecological validity. </w:t>
+        <w:t xml:space="preserve"> </w:t>
+      </w:r>
+      <w:r>
+        <w:rPr>
+          <w:rFonts w:cs="Times New Roman"/>
+          <w:lang w:eastAsia="ko-KR"/>
+        </w:rPr>
+        <w:t>E</w:t>
+      </w:r>
+      <w:r>
+        <w:rPr>
+          <w:rFonts w:cs="Times New Roman"/>
+          <w:lang w:eastAsia="ko-KR"/>
+        </w:rPr>
+        <w:t xml:space="preserve">motions are conveyed via multiple channels of communication, </w:t>
+      </w:r>
+      <w:r>
+        <w:rPr>
+          <w:rFonts w:cs="Times New Roman"/>
+          <w:lang w:eastAsia="ko-KR"/>
+        </w:rPr>
+        <w:t xml:space="preserve">and </w:t>
+      </w:r>
+      <w:r>
+        <w:rPr>
+          <w:rFonts w:cs="Times New Roman"/>
+          <w:lang w:eastAsia="ko-KR"/>
+        </w:rPr>
+        <w:t xml:space="preserve">investigations of emotion </w:t>
+      </w:r>
+      <w:r>
+        <w:rPr>
+          <w:rFonts w:cs="Times New Roman"/>
+          <w:lang w:eastAsia="ko-KR"/>
+        </w:rPr>
+        <w:t xml:space="preserve">expression and </w:t>
+      </w:r>
+      <w:r>
+        <w:rPr>
+          <w:rFonts w:cs="Times New Roman"/>
+          <w:lang w:eastAsia="ko-KR"/>
+        </w:rPr>
+        <w:t xml:space="preserve">recognition </w:t>
+      </w:r>
+      <w:r>
+        <w:rPr>
+          <w:rFonts w:cs="Times New Roman"/>
+          <w:lang w:eastAsia="ko-KR"/>
+        </w:rPr>
+        <w:t>outside of</w:t>
+      </w:r>
+      <w:r>
+        <w:rPr>
+          <w:rFonts w:cs="Times New Roman"/>
+          <w:lang w:eastAsia="ko-KR"/>
+        </w:rPr>
+        <w:t xml:space="preserve"> facial channel </w:t>
+      </w:r>
+      <w:r>
+        <w:rPr>
+          <w:rFonts w:cs="Times New Roman"/>
+          <w:lang w:eastAsia="ko-KR"/>
+        </w:rPr>
+        <w:t>would bring more</w:t>
+      </w:r>
+      <w:r>
+        <w:rPr>
+          <w:rFonts w:cs="Times New Roman"/>
+          <w:lang w:eastAsia="ko-KR"/>
+        </w:rPr>
+        <w:t xml:space="preserve"> ecological validity. </w:t>
       </w:r>
       <w:r>
         <w:br w:type="page"/>
@@ -809,7 +901,29 @@
           <w:lang w:eastAsia="ko-KR"/>
         </w:rPr>
         <w:tab/>
-        <w:t>By presenting facial expressions varying in valence, race, and gender to participants, we aimed to observe whether East Asians not only experience but also perceive more mixed emotions than European Americans. Study 1 compared the mean number of opposite-valence emotions perceived across 80 facial stimuli (i.e., perceiving happiness when presented with a frowning face), and found that Japanese participants perceived more mixed emotions than European Americans. Study 2 replicated the findings with different pool of subjects from both Japan and the United States, using more facial stimuli.</w:t>
+        <w:t xml:space="preserve">By presenting facial expressions varying in valence, race, and gender to participants, we aimed to observe whether East Asians not only experience but also perceive more mixed emotions than European Americans. Study 1 compared the mean number of opposite-valence emotions perceived across 80 facial stimuli (i.e., perceiving happiness when presented with a frowning face), and found that Japanese participants perceived more mixed emotions than European Americans. Study 2 replicated the findings with </w:t>
+      </w:r>
+      <w:r>
+        <w:rPr>
+          <w:rFonts w:eastAsia="Times New Roman" w:cs="Times New Roman"/>
+          <w:b w:val="false"/>
+          <w:bCs w:val="false"/>
+          <w:sz w:val="24"/>
+          <w:szCs w:val="24"/>
+          <w:lang w:eastAsia="ko-KR"/>
+        </w:rPr>
+        <w:t>different pool of subjects from both Japan and the United States, using</w:t>
+      </w:r>
+      <w:r>
+        <w:rPr>
+          <w:rFonts w:eastAsia="Times New Roman" w:cs="Times New Roman"/>
+          <w:b w:val="false"/>
+          <w:bCs w:val="false"/>
+          <w:sz w:val="24"/>
+          <w:szCs w:val="24"/>
+          <w:lang w:eastAsia="ko-KR"/>
+        </w:rPr>
+        <w:t xml:space="preserve"> more facial stimuli.</w:t>
       </w:r>
       <w:r>
         <w:rPr>
@@ -843,7 +957,18 @@
           <w:szCs w:val="24"/>
           <w:lang w:eastAsia="ko-KR"/>
         </w:rPr>
-        <w:t xml:space="preserve"> The attached manuscript (Cho et al) is ready to submit for publication. Based on the feedback from reviewers, I plan to run more analysis or add more studies to bolster this package. </w:t>
+        <w:t xml:space="preserve"> </w:t>
+      </w:r>
+      <w:r>
+        <w:rPr>
+          <w:rFonts w:eastAsia="Times New Roman" w:cs="Times New Roman"/>
+          <w:b w:val="false"/>
+          <w:bCs w:val="false"/>
+          <w:sz w:val="24"/>
+          <w:szCs w:val="24"/>
+          <w:lang w:eastAsia="ko-KR"/>
+        </w:rPr>
+        <w:t xml:space="preserve">The attached manuscript (Cho et al) is ready to submit for publication. Based on the feedback from reviewers, I plan to run more analysis or add more studies to bolster this package. </w:t>
       </w:r>
     </w:p>
     <w:p>
@@ -929,10 +1054,8 @@
       </w:pPr>
       <w:r>
         <w:rPr>
-          <w:rFonts w:eastAsia="Times New Roman" w:cs="Times New Roman"/>
-          <w:sz w:val="24"/>
-          <w:szCs w:val="24"/>
-          <w:lang w:eastAsia="ko-KR"/>
+          <w:b w:val="false"/>
+          <w:bCs w:val="false"/>
         </w:rPr>
       </w:r>
     </w:p>
@@ -994,7 +1117,16 @@
           <w:bCs w:val="false"/>
           <w:lang w:eastAsia="ko-KR"/>
         </w:rPr>
-        <w:t xml:space="preserve">However, there has not been systematic experimental research investigating this questions. Thus, Chapter Two attempts to provide insight into this questions. </w:t>
+        <w:t xml:space="preserve">However, there has not been systematic experimental research investigating this questions. </w:t>
+      </w:r>
+      <w:r>
+        <w:rPr>
+          <w:rFonts w:cs="Times New Roman"/>
+          <w:b w:val="false"/>
+          <w:bCs w:val="false"/>
+          <w:lang w:eastAsia="ko-KR"/>
+        </w:rPr>
+        <w:t xml:space="preserve">Thus, Chapter Two attempts to provide insight into this questions. </w:t>
       </w:r>
     </w:p>
     <w:p>
@@ -1015,7 +1147,16 @@
           <w:bCs/>
           <w:lang w:eastAsia="ko-KR"/>
         </w:rPr>
-        <w:t>Questions for prospectus meeting discussion</w:t>
+        <w:t>Q</w:t>
+      </w:r>
+      <w:r>
+        <w:rPr>
+          <w:rFonts w:cs="Times New Roman"/>
+          <w:b/>
+          <w:bCs/>
+          <w:lang w:eastAsia="ko-KR"/>
+        </w:rPr>
+        <w:t>uestions for prospectus meeting discussion</w:t>
       </w:r>
     </w:p>
     <w:p>
@@ -1030,8 +1171,8 @@
       </w:pPr>
       <w:r>
         <w:rPr>
-          <w:rFonts w:cs="Times New Roman"/>
-          <w:lang w:eastAsia="ko-KR"/>
+          <w:b w:val="false"/>
+          <w:bCs w:val="false"/>
         </w:rPr>
       </w:r>
     </w:p>
@@ -1047,8 +1188,8 @@
       </w:pPr>
       <w:r>
         <w:rPr>
-          <w:rFonts w:cs="Times New Roman"/>
-          <w:lang w:eastAsia="ko-KR"/>
+          <w:b w:val="false"/>
+          <w:bCs w:val="false"/>
         </w:rPr>
       </w:r>
     </w:p>
@@ -1084,11 +1225,7 @@
         </w:rPr>
       </w:pPr>
       <w:r>
-        <w:rPr>
-          <w:rFonts w:cs="Times New Roman"/>
-          <w:lang w:eastAsia="ko-KR"/>
-        </w:rPr>
-        <w:t>Off-line cultural difference on expressivity</w:t>
+        <w:rPr/>
       </w:r>
     </w:p>
     <w:p>
@@ -1102,10 +1239,7 @@
         </w:rPr>
       </w:pPr>
       <w:r>
-        <w:rPr>
-          <w:rFonts w:cs="Times New Roman"/>
-          <w:lang w:eastAsia="ko-KR"/>
-        </w:rPr>
+        <w:rPr/>
       </w:r>
     </w:p>
     <w:p>
@@ -1119,10 +1253,7 @@
         </w:rPr>
       </w:pPr>
       <w:r>
-        <w:rPr>
-          <w:rFonts w:cs="Times New Roman"/>
-          <w:lang w:eastAsia="ko-KR"/>
-        </w:rPr>
+        <w:rPr/>
       </w:r>
     </w:p>
     <w:p>
@@ -1180,10 +1311,16 @@
         </w:numPr>
         <w:spacing w:lineRule="auto" w:line="480"/>
         <w:jc w:val="left"/>
-        <w:rPr/>
-      </w:pPr>
-      <w:r>
-        <w:rPr/>
+        <w:rPr>
+          <w:rFonts w:ascii="Times New Roman" w:hAnsi="Times New Roman" w:cs="Times New Roman"/>
+        </w:rPr>
+      </w:pPr>
+      <w:r>
+        <w:rPr>
+          <w:b/>
+          <w:bCs/>
+          <w:lang w:eastAsia="ko-KR"/>
+        </w:rPr>
       </w:r>
     </w:p>
     <w:sectPr>
@@ -1211,10 +1348,14 @@
       <w:rPr/>
     </w:pPr>
     <w:r>
+      <w:rPr/>
+      <w:t>EMOTION AND CULTURE</w:t>
+    </w:r>
+    <w:r>
       <mc:AlternateContent>
         <mc:Choice Requires="wps">
           <w:drawing>
-            <wp:anchor behindDoc="1" distT="0" distB="0" distL="0" distR="0" simplePos="0" locked="0" layoutInCell="1" allowOverlap="1" relativeHeight="8">
+            <wp:anchor behindDoc="0" distT="0" distB="0" distL="0" distR="0" simplePos="0" locked="0" layoutInCell="1" allowOverlap="1" relativeHeight="8">
               <wp:simplePos x="0" y="0"/>
               <wp:positionH relativeFrom="margin">
                 <wp:align>right</wp:align>
@@ -1222,45 +1363,38 @@
               <wp:positionV relativeFrom="paragraph">
                 <wp:posOffset>635</wp:posOffset>
               </wp:positionV>
-              <wp:extent cx="77470" cy="175895"/>
+              <wp:extent cx="76835" cy="175260"/>
               <wp:effectExtent l="0" t="0" r="0" b="0"/>
               <wp:wrapSquare wrapText="largest"/>
               <wp:docPr id="1" name="Frame1"/>
               <a:graphic xmlns:a="http://schemas.openxmlformats.org/drawingml/2006/main">
                 <a:graphicData uri="http://schemas.microsoft.com/office/word/2010/wordprocessingShape">
                   <wps:wsp>
-                    <wps:cNvSpPr/>
+                    <wps:cNvSpPr txBox="1"/>
                     <wps:spPr>
                       <a:xfrm>
                         <a:off x="0" y="0"/>
-                        <a:ext cx="76680" cy="175320"/>
+                        <a:ext cx="76835" cy="175260"/>
                       </a:xfrm>
-                      <a:prstGeom prst="rect">
-                        <a:avLst/>
-                      </a:prstGeom>
-                      <a:noFill/>
-                      <a:ln>
-                        <a:noFill/>
-                      </a:ln>
+                      <a:prstGeom prst="rect"/>
+                      <a:solidFill>
+                        <a:srgbClr val="FFFFFF">
+                          <a:alpha val="0"/>
+                        </a:srgbClr>
+                      </a:solidFill>
                     </wps:spPr>
-                    <wps:style>
-                      <a:lnRef idx="0"/>
-                      <a:fillRef idx="0"/>
-                      <a:effectRef idx="0"/>
-                      <a:fontRef idx="minor"/>
-                    </wps:style>
                     <wps:txbx>
                       <w:txbxContent>
                         <w:p>
                           <w:pPr>
                             <w:pStyle w:val="Header"/>
-                            <w:rPr>
-                              <w:color w:val="auto"/>
-                            </w:rPr>
+                            <w:pBdr/>
+                            <w:rPr/>
                           </w:pPr>
                           <w:r>
                             <w:rPr>
-                              <w:color w:val="auto"/>
+                              <w:rStyle w:val="Pagenumber"/>
+                              <w:rFonts w:cs="Times New Roman"/>
                             </w:rPr>
                             <w:fldChar w:fldCharType="begin"/>
                           </w:r>
@@ -1279,7 +1413,7 @@
                         </w:p>
                       </w:txbxContent>
                     </wps:txbx>
-                    <wps:bodyPr lIns="0" rIns="0" tIns="0" bIns="0">
+                    <wps:bodyPr anchor="t" lIns="0" tIns="0" rIns="0" bIns="0">
                       <a:noAutofit/>
                     </wps:bodyPr>
                   </wps:wsp>
@@ -1290,22 +1424,20 @@
         </mc:Choice>
         <mc:Fallback>
           <w:pict>
-            <v:rect id="shape_0" ID="Frame1" fillcolor="white" stroked="f" style="position:absolute;margin-left:461.9pt;margin-top:0.05pt;width:6pt;height:13.75pt;mso-position-horizontal:right;mso-position-horizontal-relative:margin">
-              <w10:wrap type="square"/>
-              <v:fill o:detectmouseclick="t" type="solid" color2="black" opacity="0"/>
-              <v:stroke color="#3465a4" joinstyle="round" endcap="flat"/>
-              <v:textbox>
+            <v:rect fillcolor="#FFFFFF" style="position:absolute;rotation:0;width:6.05pt;height:13.8pt;mso-wrap-distance-left:0pt;mso-wrap-distance-right:0pt;mso-wrap-distance-top:0pt;mso-wrap-distance-bottom:0pt;margin-top:0.05pt;mso-position-vertical-relative:text;margin-left:461.95pt;mso-position-horizontal:right;mso-position-horizontal-relative:margin">
+              <v:fill opacity="0f"/>
+              <v:textbox inset="0in,0in,0in,0in">
                 <w:txbxContent>
                   <w:p>
                     <w:pPr>
                       <w:pStyle w:val="Header"/>
-                      <w:rPr>
-                        <w:color w:val="auto"/>
-                      </w:rPr>
+                      <w:pBdr/>
+                      <w:rPr/>
                     </w:pPr>
                     <w:r>
                       <w:rPr>
-                        <w:color w:val="auto"/>
+                        <w:rStyle w:val="Pagenumber"/>
+                        <w:rFonts w:cs="Times New Roman"/>
                       </w:rPr>
                       <w:fldChar w:fldCharType="begin"/>
                     </w:r>
@@ -1324,14 +1456,11 @@
                   </w:p>
                 </w:txbxContent>
               </v:textbox>
+              <w10:wrap type="square" side="largest"/>
             </v:rect>
           </w:pict>
         </mc:Fallback>
       </mc:AlternateContent>
-    </w:r>
-    <w:r>
-      <w:rPr/>
-      <w:t>EMOTION AND CULTURE</w:t>
     </w:r>
   </w:p>
 </w:hdr>
@@ -1346,10 +1475,14 @@
       <w:rPr/>
     </w:pPr>
     <w:r>
+      <w:rPr/>
+      <w:t>Running Head: EMOTION PERCEPTION ACROSS CULTURES</w:t>
+    </w:r>
+    <w:r>
       <mc:AlternateContent>
         <mc:Choice Requires="wps">
           <w:drawing>
-            <wp:anchor behindDoc="1" distT="0" distB="0" distL="0" distR="0" simplePos="0" locked="0" layoutInCell="1" allowOverlap="1" relativeHeight="9">
+            <wp:anchor behindDoc="0" distT="0" distB="0" distL="0" distR="0" simplePos="0" locked="0" layoutInCell="1" allowOverlap="1" relativeHeight="9">
               <wp:simplePos x="0" y="0"/>
               <wp:positionH relativeFrom="margin">
                 <wp:align>right</wp:align>
@@ -1357,45 +1490,37 @@
               <wp:positionV relativeFrom="paragraph">
                 <wp:posOffset>635</wp:posOffset>
               </wp:positionV>
-              <wp:extent cx="77470" cy="175895"/>
+              <wp:extent cx="76835" cy="175260"/>
               <wp:effectExtent l="0" t="0" r="0" b="0"/>
               <wp:wrapSquare wrapText="largest"/>
-              <wp:docPr id="3" name="Frame2"/>
+              <wp:docPr id="2" name="Frame2"/>
               <a:graphic xmlns:a="http://schemas.openxmlformats.org/drawingml/2006/main">
                 <a:graphicData uri="http://schemas.microsoft.com/office/word/2010/wordprocessingShape">
                   <wps:wsp>
-                    <wps:cNvSpPr/>
+                    <wps:cNvSpPr txBox="1"/>
                     <wps:spPr>
                       <a:xfrm>
                         <a:off x="0" y="0"/>
-                        <a:ext cx="76680" cy="175320"/>
+                        <a:ext cx="76835" cy="175260"/>
                       </a:xfrm>
-                      <a:prstGeom prst="rect">
-                        <a:avLst/>
-                      </a:prstGeom>
-                      <a:noFill/>
-                      <a:ln>
-                        <a:noFill/>
-                      </a:ln>
+                      <a:prstGeom prst="rect"/>
+                      <a:solidFill>
+                        <a:srgbClr val="FFFFFF">
+                          <a:alpha val="0"/>
+                        </a:srgbClr>
+                      </a:solidFill>
                     </wps:spPr>
-                    <wps:style>
-                      <a:lnRef idx="0"/>
-                      <a:fillRef idx="0"/>
-                      <a:effectRef idx="0"/>
-                      <a:fontRef idx="minor"/>
-                    </wps:style>
                     <wps:txbx>
                       <w:txbxContent>
                         <w:p>
                           <w:pPr>
                             <w:pStyle w:val="Header"/>
-                            <w:rPr>
-                              <w:color w:val="auto"/>
-                            </w:rPr>
+                            <w:pBdr/>
+                            <w:rPr/>
                           </w:pPr>
                           <w:r>
                             <w:rPr>
-                              <w:color w:val="auto"/>
+                              <w:rStyle w:val="Pagenumber"/>
                             </w:rPr>
                             <w:fldChar w:fldCharType="begin"/>
                           </w:r>
@@ -1414,7 +1539,7 @@
                         </w:p>
                       </w:txbxContent>
                     </wps:txbx>
-                    <wps:bodyPr lIns="0" rIns="0" tIns="0" bIns="0">
+                    <wps:bodyPr anchor="t" lIns="0" tIns="0" rIns="0" bIns="0">
                       <a:noAutofit/>
                     </wps:bodyPr>
                   </wps:wsp>
@@ -1425,22 +1550,19 @@
         </mc:Choice>
         <mc:Fallback>
           <w:pict>
-            <v:rect id="shape_0" ID="Frame2" fillcolor="white" stroked="f" style="position:absolute;margin-left:461.9pt;margin-top:0.05pt;width:6pt;height:13.75pt;mso-position-horizontal:right;mso-position-horizontal-relative:margin">
-              <w10:wrap type="square"/>
-              <v:fill o:detectmouseclick="t" type="solid" color2="black" opacity="0"/>
-              <v:stroke color="#3465a4" joinstyle="round" endcap="flat"/>
-              <v:textbox>
+            <v:rect fillcolor="#FFFFFF" style="position:absolute;rotation:0;width:6.05pt;height:13.8pt;mso-wrap-distance-left:0pt;mso-wrap-distance-right:0pt;mso-wrap-distance-top:0pt;mso-wrap-distance-bottom:0pt;margin-top:0.05pt;mso-position-vertical-relative:text;margin-left:461.95pt;mso-position-horizontal:right;mso-position-horizontal-relative:margin">
+              <v:fill opacity="0f"/>
+              <v:textbox inset="0in,0in,0in,0in">
                 <w:txbxContent>
                   <w:p>
                     <w:pPr>
                       <w:pStyle w:val="Header"/>
-                      <w:rPr>
-                        <w:color w:val="auto"/>
-                      </w:rPr>
+                      <w:pBdr/>
+                      <w:rPr/>
                     </w:pPr>
                     <w:r>
                       <w:rPr>
-                        <w:color w:val="auto"/>
+                        <w:rStyle w:val="Pagenumber"/>
                       </w:rPr>
                       <w:fldChar w:fldCharType="begin"/>
                     </w:r>
@@ -1459,14 +1581,11 @@
                   </w:p>
                 </w:txbxContent>
               </v:textbox>
+              <w10:wrap type="square" side="largest"/>
             </v:rect>
           </w:pict>
         </mc:Fallback>
       </mc:AlternateContent>
-    </w:r>
-    <w:r>
-      <w:rPr/>
-      <w:t>Running Head: EMOTION PERCEPTION ACROSS CULTURES</w:t>
     </w:r>
   </w:p>
 </w:hdr>
@@ -1485,7 +1604,6 @@
       </w:pPr>
       <w:rPr>
         <w:rFonts w:ascii="Wingdings" w:hAnsi="Wingdings" w:cs="Wingdings" w:hint="default"/>
-        <w:rFonts w:cs="Wingdings"/>
       </w:rPr>
     </w:lvl>
     <w:lvl w:ilvl="1">
@@ -1498,7 +1616,6 @@
       </w:pPr>
       <w:rPr>
         <w:rFonts w:ascii="Courier New" w:hAnsi="Courier New" w:cs="Courier New" w:hint="default"/>
-        <w:rFonts w:cs="Courier New"/>
       </w:rPr>
     </w:lvl>
     <w:lvl w:ilvl="2">
@@ -1511,7 +1628,6 @@
       </w:pPr>
       <w:rPr>
         <w:rFonts w:ascii="Wingdings" w:hAnsi="Wingdings" w:cs="Wingdings" w:hint="default"/>
-        <w:rFonts w:cs="Wingdings"/>
       </w:rPr>
     </w:lvl>
     <w:lvl w:ilvl="3">
@@ -1524,7 +1640,6 @@
       </w:pPr>
       <w:rPr>
         <w:rFonts w:ascii="Symbol" w:hAnsi="Symbol" w:cs="Symbol" w:hint="default"/>
-        <w:rFonts w:cs="Symbol"/>
       </w:rPr>
     </w:lvl>
     <w:lvl w:ilvl="4">
@@ -1537,7 +1652,6 @@
       </w:pPr>
       <w:rPr>
         <w:rFonts w:ascii="Courier New" w:hAnsi="Courier New" w:cs="Courier New" w:hint="default"/>
-        <w:rFonts w:cs="Courier New"/>
       </w:rPr>
     </w:lvl>
     <w:lvl w:ilvl="5">
@@ -1550,7 +1664,6 @@
       </w:pPr>
       <w:rPr>
         <w:rFonts w:ascii="Wingdings" w:hAnsi="Wingdings" w:cs="Wingdings" w:hint="default"/>
-        <w:rFonts w:cs="Wingdings"/>
       </w:rPr>
     </w:lvl>
     <w:lvl w:ilvl="6">
@@ -1563,7 +1676,6 @@
       </w:pPr>
       <w:rPr>
         <w:rFonts w:ascii="Symbol" w:hAnsi="Symbol" w:cs="Symbol" w:hint="default"/>
-        <w:rFonts w:cs="Symbol"/>
       </w:rPr>
     </w:lvl>
     <w:lvl w:ilvl="7">
@@ -1576,7 +1688,6 @@
       </w:pPr>
       <w:rPr>
         <w:rFonts w:ascii="Courier New" w:hAnsi="Courier New" w:cs="Courier New" w:hint="default"/>
-        <w:rFonts w:cs="Courier New"/>
       </w:rPr>
     </w:lvl>
     <w:lvl w:ilvl="8">
@@ -1589,7 +1700,6 @@
       </w:pPr>
       <w:rPr>
         <w:rFonts w:ascii="Wingdings" w:hAnsi="Wingdings" w:cs="Wingdings" w:hint="default"/>
-        <w:rFonts w:cs="Wingdings"/>
       </w:rPr>
     </w:lvl>
   </w:abstractNum>
@@ -1607,7 +1717,6 @@
       </w:pPr>
       <w:rPr>
         <w:rFonts w:ascii="Symbol" w:hAnsi="Symbol" w:cs="Symbol" w:hint="default"/>
-        <w:b/>
         <w:rFonts w:cs="OpenSymbol"/>
       </w:rPr>
     </w:lvl>
@@ -1877,6 +1986,7 @@
     <w:rPrDefault>
       <w:rPr>
         <w:rFonts w:ascii="Cambria" w:hAnsi="Cambria" w:eastAsia="ＭＳ 明朝" w:cs="Tahoma"/>
+        <w:sz w:val="24"/>
         <w:szCs w:val="24"/>
         <w:lang w:val="en-US" w:eastAsia="en-US" w:bidi="ar-SA"/>
       </w:rPr>
@@ -1890,13 +2000,15 @@
     <w:qFormat/>
     <w:pPr>
       <w:widowControl/>
-      <w:overflowPunct w:val="false"/>
+      <w:kinsoku w:val="true"/>
+      <w:overflowPunct w:val="true"/>
+      <w:autoSpaceDE w:val="true"/>
       <w:bidi w:val="0"/>
       <w:jc w:val="left"/>
     </w:pPr>
     <w:rPr>
-      <w:rFonts w:ascii="Times New Roman" w:hAnsi="Times New Roman" w:eastAsia="Cambria" w:cs="Tahoma"/>
-      <w:color w:val="00000A"/>
+      <w:rFonts w:ascii="Times New Roman" w:hAnsi="Times New Roman" w:eastAsia="Cambria"/>
+      <w:color w:val="auto"/>
       <w:sz w:val="24"/>
       <w:szCs w:val="22"/>
       <w:lang w:val="en-US" w:eastAsia="en-US" w:bidi="ar-SA"/>
@@ -2023,133 +2135,6 @@
       <w:rFonts w:ascii="OpenSymbol" w:hAnsi="OpenSymbol" w:eastAsia="OpenSymbol" w:cs="OpenSymbol"/>
     </w:rPr>
   </w:style>
-  <w:style w:type="character" w:styleId="ListLabel2">
-    <w:name w:val="ListLabel 2"/>
-    <w:qFormat/>
-    <w:rPr>
-      <w:rFonts w:ascii="Times New Roman" w:hAnsi="Times New Roman" w:cs="Wingdings"/>
-    </w:rPr>
-  </w:style>
-  <w:style w:type="character" w:styleId="ListLabel3">
-    <w:name w:val="ListLabel 3"/>
-    <w:qFormat/>
-    <w:rPr>
-      <w:rFonts w:cs="Courier New"/>
-    </w:rPr>
-  </w:style>
-  <w:style w:type="character" w:styleId="ListLabel4">
-    <w:name w:val="ListLabel 4"/>
-    <w:qFormat/>
-    <w:rPr>
-      <w:rFonts w:cs="Wingdings"/>
-    </w:rPr>
-  </w:style>
-  <w:style w:type="character" w:styleId="ListLabel5">
-    <w:name w:val="ListLabel 5"/>
-    <w:qFormat/>
-    <w:rPr>
-      <w:rFonts w:cs="Symbol"/>
-    </w:rPr>
-  </w:style>
-  <w:style w:type="character" w:styleId="ListLabel6">
-    <w:name w:val="ListLabel 6"/>
-    <w:qFormat/>
-    <w:rPr>
-      <w:rFonts w:cs="Courier New"/>
-    </w:rPr>
-  </w:style>
-  <w:style w:type="character" w:styleId="ListLabel7">
-    <w:name w:val="ListLabel 7"/>
-    <w:qFormat/>
-    <w:rPr>
-      <w:rFonts w:cs="Wingdings"/>
-    </w:rPr>
-  </w:style>
-  <w:style w:type="character" w:styleId="ListLabel8">
-    <w:name w:val="ListLabel 8"/>
-    <w:qFormat/>
-    <w:rPr>
-      <w:rFonts w:cs="Symbol"/>
-    </w:rPr>
-  </w:style>
-  <w:style w:type="character" w:styleId="ListLabel9">
-    <w:name w:val="ListLabel 9"/>
-    <w:qFormat/>
-    <w:rPr>
-      <w:rFonts w:cs="Courier New"/>
-    </w:rPr>
-  </w:style>
-  <w:style w:type="character" w:styleId="ListLabel10">
-    <w:name w:val="ListLabel 10"/>
-    <w:qFormat/>
-    <w:rPr>
-      <w:rFonts w:cs="Wingdings"/>
-    </w:rPr>
-  </w:style>
-  <w:style w:type="character" w:styleId="ListLabel11">
-    <w:name w:val="ListLabel 11"/>
-    <w:qFormat/>
-    <w:rPr>
-      <w:rFonts w:cs="OpenSymbol"/>
-      <w:b/>
-    </w:rPr>
-  </w:style>
-  <w:style w:type="character" w:styleId="ListLabel12">
-    <w:name w:val="ListLabel 12"/>
-    <w:qFormat/>
-    <w:rPr>
-      <w:rFonts w:cs="OpenSymbol"/>
-    </w:rPr>
-  </w:style>
-  <w:style w:type="character" w:styleId="ListLabel13">
-    <w:name w:val="ListLabel 13"/>
-    <w:qFormat/>
-    <w:rPr>
-      <w:rFonts w:cs="OpenSymbol"/>
-    </w:rPr>
-  </w:style>
-  <w:style w:type="character" w:styleId="ListLabel14">
-    <w:name w:val="ListLabel 14"/>
-    <w:qFormat/>
-    <w:rPr>
-      <w:rFonts w:cs="OpenSymbol"/>
-    </w:rPr>
-  </w:style>
-  <w:style w:type="character" w:styleId="ListLabel15">
-    <w:name w:val="ListLabel 15"/>
-    <w:qFormat/>
-    <w:rPr>
-      <w:rFonts w:cs="OpenSymbol"/>
-    </w:rPr>
-  </w:style>
-  <w:style w:type="character" w:styleId="ListLabel16">
-    <w:name w:val="ListLabel 16"/>
-    <w:qFormat/>
-    <w:rPr>
-      <w:rFonts w:cs="OpenSymbol"/>
-    </w:rPr>
-  </w:style>
-  <w:style w:type="character" w:styleId="ListLabel17">
-    <w:name w:val="ListLabel 17"/>
-    <w:qFormat/>
-    <w:rPr>
-      <w:rFonts w:cs="OpenSymbol"/>
-    </w:rPr>
-  </w:style>
-  <w:style w:type="character" w:styleId="ListLabel18">
-    <w:name w:val="ListLabel 18"/>
-    <w:qFormat/>
-    <w:rPr>
-      <w:rFonts w:cs="OpenSymbol"/>
-    </w:rPr>
-  </w:style>
-  <w:style w:type="character" w:styleId="ListLabel19">
-    <w:name w:val="ListLabel 19"/>
-    <w:qFormat/>
-    <w:rPr>
-      <w:rFonts w:cs="OpenSymbol"/>
-    </w:rPr>
-  </w:style>
   <w:style w:type="paragraph" w:styleId="Heading">
     <w:name w:val="Heading"/>
     <w:basedOn w:val="Normal"/>
@@ -2166,7 +2151,7 @@
     </w:rPr>
   </w:style>
   <w:style w:type="paragraph" w:styleId="TextBody">
-    <w:name w:val="Body Text"/>
+    <w:name w:val="Text Body"/>
     <w:basedOn w:val="Normal"/>
     <w:pPr>
       <w:spacing w:lineRule="auto" w:line="288" w:before="0" w:after="140"/>
@@ -2285,12 +2270,14 @@
       <w:szCs w:val="18"/>
     </w:rPr>
   </w:style>
-  <w:style w:type="paragraph" w:styleId="LOnormal">
+  <w:style w:type="paragraph" w:styleId="Normal1">
     <w:name w:val="LO-normal"/>
     <w:qFormat/>
     <w:pPr>
       <w:widowControl/>
-      <w:overflowPunct w:val="false"/>
+      <w:kinsoku w:val="true"/>
+      <w:overflowPunct w:val="true"/>
+      <w:autoSpaceDE w:val="true"/>
       <w:bidi w:val="0"/>
       <w:spacing w:before="0" w:after="200"/>
       <w:contextualSpacing/>
@@ -2301,11 +2288,11 @@
       <w:color w:val="000000"/>
       <w:sz w:val="24"/>
       <w:szCs w:val="24"/>
-      <w:lang w:val="en-US" w:eastAsia="ja-JP" w:bidi="ar-SA"/>
+      <w:lang w:eastAsia="ja-JP" w:val="en-US" w:bidi="ar-SA"/>
     </w:rPr>
   </w:style>
   <w:style w:type="paragraph" w:styleId="Footnote">
-    <w:name w:val="Footnote Text"/>
+    <w:name w:val="Footnote"/>
     <w:basedOn w:val="Normal"/>
     <w:pPr/>
     <w:rPr/>
@@ -2326,7 +2313,6 @@
   </w:style>
   <w:style w:type="numbering" w:styleId="NoList">
     <w:name w:val="No List"/>
-    <w:qFormat/>
   </w:style>
 </w:styles>
 </file>
</xml_diff>